<commit_message>
URF 1.2 - Informe Hidropónica 1.1
</commit_message>
<xml_diff>
--- a/documentacion/Especificación de requisitos de usuario.docx
+++ b/documentacion/Especificación de requisitos de usuario.docx
@@ -14,16 +14,16 @@
           <w:noProof/>
         </w:rPr>
         <w:drawing>
-          <wp:inline distT="114300" distB="114300" distL="114300" distR="114300">
+          <wp:inline distT="114300" distB="114300" distL="114300" distR="114300" wp14:anchorId="102D6B08" wp14:editId="396FD27F">
             <wp:extent cx="1000125" cy="1076325"/>
             <wp:effectExtent l="0" t="0" r="0" b="0"/>
-            <wp:docPr id="2" name="image3.png"/>
+            <wp:docPr id="2" name="image1.png"/>
             <wp:cNvGraphicFramePr/>
             <a:graphic xmlns:a="http://schemas.openxmlformats.org/drawingml/2006/main">
               <a:graphicData uri="http://schemas.openxmlformats.org/drawingml/2006/picture">
                 <pic:pic xmlns:pic="http://schemas.openxmlformats.org/drawingml/2006/picture">
                   <pic:nvPicPr>
-                    <pic:cNvPr id="0" name="image3.png"/>
+                    <pic:cNvPr id="0" name="image1.png"/>
                     <pic:cNvPicPr preferRelativeResize="0"/>
                   </pic:nvPicPr>
                   <pic:blipFill>
@@ -185,13 +185,6 @@
       <w:r>
         <w:t>Versión: 1.1</w:t>
       </w:r>
-      <w:bookmarkStart w:id="0" w:name="_GoBack"/>
-      <w:bookmarkEnd w:id="0"/>
-    </w:p>
-    <w:p>
-      <w:pPr>
-        <w:jc w:val="both"/>
-      </w:pPr>
     </w:p>
     <w:p>
       <w:pPr>
@@ -203,16 +196,18 @@
         <w:pStyle w:val="Ttulo"/>
         <w:jc w:val="center"/>
       </w:pPr>
-      <w:bookmarkStart w:id="1" w:name="_ve5webqbs4b6" w:colFirst="0" w:colLast="0"/>
-      <w:bookmarkEnd w:id="1"/>
+      <w:bookmarkStart w:id="0" w:name="_ve5webqbs4b6" w:colFirst="0" w:colLast="0"/>
+      <w:bookmarkEnd w:id="0"/>
       <w:r>
         <w:lastRenderedPageBreak/>
         <w:t>Índice</w:t>
       </w:r>
+      <w:bookmarkStart w:id="1" w:name="_GoBack"/>
+      <w:bookmarkEnd w:id="1"/>
     </w:p>
     <w:sdt>
       <w:sdtPr>
-        <w:id w:val="-1105422070"/>
+        <w:id w:val="-1828206446"/>
         <w:docPartObj>
           <w:docPartGallery w:val="Table of Contents"/>
           <w:docPartUnique/>
@@ -226,6 +221,11 @@
               <w:tab w:val="right" w:pos="9030"/>
             </w:tabs>
             <w:spacing w:before="80" w:line="240" w:lineRule="auto"/>
+            <w:rPr>
+              <w:b/>
+              <w:noProof/>
+              <w:color w:val="000000"/>
+            </w:rPr>
           </w:pPr>
           <w:r>
             <w:fldChar w:fldCharType="begin"/>
@@ -240,6 +240,8 @@
             <w:r>
               <w:rPr>
                 <w:b/>
+                <w:noProof/>
+                <w:color w:val="000000"/>
               </w:rPr>
               <w:t>1. Introducción</w:t>
             </w:r>
@@ -247,25 +249,44 @@
           <w:r>
             <w:rPr>
               <w:b/>
+              <w:noProof/>
+              <w:color w:val="000000"/>
             </w:rPr>
             <w:tab/>
           </w:r>
           <w:r>
+            <w:rPr>
+              <w:noProof/>
+            </w:rPr>
             <w:fldChar w:fldCharType="begin"/>
           </w:r>
           <w:r>
+            <w:rPr>
+              <w:noProof/>
+            </w:rPr>
             <w:instrText xml:space="preserve"> PAGEREF _q20p3znsgarv \h </w:instrText>
           </w:r>
           <w:r>
+            <w:rPr>
+              <w:noProof/>
+            </w:rPr>
+          </w:r>
+          <w:r>
+            <w:rPr>
+              <w:noProof/>
+            </w:rPr>
             <w:fldChar w:fldCharType="separate"/>
           </w:r>
           <w:r>
             <w:rPr>
-              <w:b/>
+              <w:noProof/>
             </w:rPr>
             <w:t>2</w:t>
           </w:r>
           <w:r>
+            <w:rPr>
+              <w:noProof/>
+            </w:rPr>
             <w:fldChar w:fldCharType="end"/>
           </w:r>
         </w:p>
@@ -275,11 +296,18 @@
               <w:tab w:val="right" w:pos="9030"/>
             </w:tabs>
             <w:spacing w:before="200" w:line="240" w:lineRule="auto"/>
+            <w:rPr>
+              <w:b/>
+              <w:noProof/>
+              <w:color w:val="000000"/>
+            </w:rPr>
           </w:pPr>
           <w:hyperlink w:anchor="_q7b0tap22gg3">
             <w:r>
               <w:rPr>
                 <w:b/>
+                <w:noProof/>
+                <w:color w:val="000000"/>
               </w:rPr>
               <w:t>2. Conceptos importantes</w:t>
             </w:r>
@@ -287,25 +315,44 @@
           <w:r>
             <w:rPr>
               <w:b/>
+              <w:noProof/>
+              <w:color w:val="000000"/>
             </w:rPr>
             <w:tab/>
           </w:r>
           <w:r>
+            <w:rPr>
+              <w:noProof/>
+            </w:rPr>
             <w:fldChar w:fldCharType="begin"/>
           </w:r>
           <w:r>
+            <w:rPr>
+              <w:noProof/>
+            </w:rPr>
             <w:instrText xml:space="preserve"> PAGEREF _q7b0tap22gg3 \h </w:instrText>
           </w:r>
           <w:r>
+            <w:rPr>
+              <w:noProof/>
+            </w:rPr>
+          </w:r>
+          <w:r>
+            <w:rPr>
+              <w:noProof/>
+            </w:rPr>
             <w:fldChar w:fldCharType="separate"/>
           </w:r>
           <w:r>
             <w:rPr>
-              <w:b/>
-            </w:rPr>
-            <w:t>3</w:t>
-          </w:r>
-          <w:r>
+              <w:noProof/>
+            </w:rPr>
+            <w:t>2</w:t>
+          </w:r>
+          <w:r>
+            <w:rPr>
+              <w:noProof/>
+            </w:rPr>
             <w:fldChar w:fldCharType="end"/>
           </w:r>
         </w:p>
@@ -317,6 +364,7 @@
             <w:spacing w:before="200" w:line="240" w:lineRule="auto"/>
             <w:rPr>
               <w:b/>
+              <w:noProof/>
               <w:color w:val="000000"/>
             </w:rPr>
           </w:pPr>
@@ -324,6 +372,7 @@
             <w:r>
               <w:rPr>
                 <w:b/>
+                <w:noProof/>
                 <w:color w:val="000000"/>
               </w:rPr>
               <w:t>3. Requisitos</w:t>
@@ -332,27 +381,44 @@
           <w:r>
             <w:rPr>
               <w:b/>
+              <w:noProof/>
               <w:color w:val="000000"/>
             </w:rPr>
             <w:tab/>
           </w:r>
           <w:r>
+            <w:rPr>
+              <w:noProof/>
+            </w:rPr>
             <w:fldChar w:fldCharType="begin"/>
           </w:r>
           <w:r>
+            <w:rPr>
+              <w:noProof/>
+            </w:rPr>
             <w:instrText xml:space="preserve"> PAGEREF _8wwtkdmb3q5s \h </w:instrText>
           </w:r>
           <w:r>
+            <w:rPr>
+              <w:noProof/>
+            </w:rPr>
+          </w:r>
+          <w:r>
+            <w:rPr>
+              <w:noProof/>
+            </w:rPr>
             <w:fldChar w:fldCharType="separate"/>
           </w:r>
           <w:r>
             <w:rPr>
-              <w:b/>
-              <w:color w:val="000000"/>
+              <w:noProof/>
             </w:rPr>
             <w:t>3</w:t>
           </w:r>
           <w:r>
+            <w:rPr>
+              <w:noProof/>
+            </w:rPr>
             <w:fldChar w:fldCharType="end"/>
           </w:r>
         </w:p>
@@ -364,12 +430,14 @@
             <w:spacing w:before="60" w:line="240" w:lineRule="auto"/>
             <w:ind w:left="360"/>
             <w:rPr>
+              <w:noProof/>
               <w:color w:val="000000"/>
             </w:rPr>
           </w:pPr>
           <w:hyperlink w:anchor="_z4rac6xqkg2c">
             <w:r>
               <w:rPr>
+                <w:noProof/>
                 <w:color w:val="000000"/>
               </w:rPr>
               <w:t>3.1 Contenedor</w:t>
@@ -377,26 +445,44 @@
           </w:hyperlink>
           <w:r>
             <w:rPr>
+              <w:noProof/>
               <w:color w:val="000000"/>
             </w:rPr>
             <w:tab/>
           </w:r>
           <w:r>
+            <w:rPr>
+              <w:noProof/>
+            </w:rPr>
             <w:fldChar w:fldCharType="begin"/>
           </w:r>
           <w:r>
+            <w:rPr>
+              <w:noProof/>
+            </w:rPr>
             <w:instrText xml:space="preserve"> PAGEREF _z4rac6xqkg2c \h </w:instrText>
           </w:r>
           <w:r>
+            <w:rPr>
+              <w:noProof/>
+            </w:rPr>
+          </w:r>
+          <w:r>
+            <w:rPr>
+              <w:noProof/>
+            </w:rPr>
             <w:fldChar w:fldCharType="separate"/>
           </w:r>
           <w:r>
             <w:rPr>
-              <w:color w:val="000000"/>
+              <w:noProof/>
             </w:rPr>
             <w:t>3</w:t>
           </w:r>
           <w:r>
+            <w:rPr>
+              <w:noProof/>
+            </w:rPr>
             <w:fldChar w:fldCharType="end"/>
           </w:r>
         </w:p>
@@ -408,12 +494,14 @@
             <w:spacing w:before="60" w:line="240" w:lineRule="auto"/>
             <w:ind w:left="360"/>
             <w:rPr>
+              <w:noProof/>
               <w:color w:val="000000"/>
             </w:rPr>
           </w:pPr>
           <w:hyperlink w:anchor="_ke29hrv6zf4u">
             <w:r>
               <w:rPr>
+                <w:noProof/>
                 <w:color w:val="000000"/>
               </w:rPr>
               <w:t>3.2 Microclima</w:t>
@@ -421,26 +509,44 @@
           </w:hyperlink>
           <w:r>
             <w:rPr>
+              <w:noProof/>
               <w:color w:val="000000"/>
             </w:rPr>
             <w:tab/>
           </w:r>
           <w:r>
+            <w:rPr>
+              <w:noProof/>
+            </w:rPr>
             <w:fldChar w:fldCharType="begin"/>
           </w:r>
           <w:r>
+            <w:rPr>
+              <w:noProof/>
+            </w:rPr>
             <w:instrText xml:space="preserve"> PAGEREF _ke29hrv6zf4u \h </w:instrText>
           </w:r>
           <w:r>
+            <w:rPr>
+              <w:noProof/>
+            </w:rPr>
+          </w:r>
+          <w:r>
+            <w:rPr>
+              <w:noProof/>
+            </w:rPr>
             <w:fldChar w:fldCharType="separate"/>
           </w:r>
           <w:r>
             <w:rPr>
-              <w:color w:val="000000"/>
+              <w:noProof/>
             </w:rPr>
             <w:t>3</w:t>
           </w:r>
           <w:r>
+            <w:rPr>
+              <w:noProof/>
+            </w:rPr>
             <w:fldChar w:fldCharType="end"/>
           </w:r>
         </w:p>
@@ -452,12 +558,14 @@
             <w:spacing w:before="60" w:line="240" w:lineRule="auto"/>
             <w:ind w:left="360"/>
             <w:rPr>
+              <w:noProof/>
               <w:color w:val="000000"/>
             </w:rPr>
           </w:pPr>
           <w:hyperlink w:anchor="_d6oo0z7hldrv">
             <w:r>
               <w:rPr>
+                <w:noProof/>
                 <w:color w:val="000000"/>
               </w:rPr>
               <w:t>3.3 Ciclos</w:t>
@@ -465,26 +573,44 @@
           </w:hyperlink>
           <w:r>
             <w:rPr>
+              <w:noProof/>
               <w:color w:val="000000"/>
             </w:rPr>
             <w:tab/>
           </w:r>
           <w:r>
+            <w:rPr>
+              <w:noProof/>
+            </w:rPr>
             <w:fldChar w:fldCharType="begin"/>
           </w:r>
           <w:r>
+            <w:rPr>
+              <w:noProof/>
+            </w:rPr>
             <w:instrText xml:space="preserve"> PAGEREF _d6oo0z7hldrv \h </w:instrText>
           </w:r>
           <w:r>
+            <w:rPr>
+              <w:noProof/>
+            </w:rPr>
+          </w:r>
+          <w:r>
+            <w:rPr>
+              <w:noProof/>
+            </w:rPr>
             <w:fldChar w:fldCharType="separate"/>
           </w:r>
           <w:r>
             <w:rPr>
-              <w:color w:val="000000"/>
+              <w:noProof/>
             </w:rPr>
             <w:t>4</w:t>
           </w:r>
           <w:r>
+            <w:rPr>
+              <w:noProof/>
+            </w:rPr>
             <w:fldChar w:fldCharType="end"/>
           </w:r>
         </w:p>
@@ -496,12 +622,14 @@
             <w:spacing w:before="60" w:line="240" w:lineRule="auto"/>
             <w:ind w:left="360"/>
             <w:rPr>
+              <w:noProof/>
               <w:color w:val="000000"/>
             </w:rPr>
           </w:pPr>
           <w:hyperlink w:anchor="_hsq4dq3pzcxn">
             <w:r>
               <w:rPr>
+                <w:noProof/>
                 <w:color w:val="000000"/>
               </w:rPr>
               <w:t>3.4 Seguridad</w:t>
@@ -509,114 +637,44 @@
           </w:hyperlink>
           <w:r>
             <w:rPr>
+              <w:noProof/>
               <w:color w:val="000000"/>
             </w:rPr>
             <w:tab/>
           </w:r>
           <w:r>
+            <w:rPr>
+              <w:noProof/>
+            </w:rPr>
             <w:fldChar w:fldCharType="begin"/>
           </w:r>
           <w:r>
+            <w:rPr>
+              <w:noProof/>
+            </w:rPr>
             <w:instrText xml:space="preserve"> PAGEREF _hsq4dq3pzcxn \h </w:instrText>
           </w:r>
           <w:r>
+            <w:rPr>
+              <w:noProof/>
+            </w:rPr>
+          </w:r>
+          <w:r>
+            <w:rPr>
+              <w:noProof/>
+            </w:rPr>
             <w:fldChar w:fldCharType="separate"/>
           </w:r>
           <w:r>
             <w:rPr>
-              <w:color w:val="000000"/>
+              <w:noProof/>
             </w:rPr>
             <w:t>4</w:t>
           </w:r>
           <w:r>
-            <w:fldChar w:fldCharType="end"/>
-          </w:r>
-        </w:p>
-        <w:p>
-          <w:pPr>
-            <w:tabs>
-              <w:tab w:val="right" w:pos="9030"/>
-            </w:tabs>
-            <w:spacing w:before="60" w:line="240" w:lineRule="auto"/>
-            <w:ind w:left="360"/>
-            <w:rPr>
-              <w:color w:val="000000"/>
-            </w:rPr>
-          </w:pPr>
-          <w:hyperlink w:anchor="_kzdoun1sb33v">
-            <w:r>
-              <w:rPr>
-                <w:color w:val="000000"/>
-              </w:rPr>
-              <w:t>3.5 Propiedad</w:t>
-            </w:r>
-          </w:hyperlink>
-          <w:r>
-            <w:rPr>
-              <w:color w:val="000000"/>
-            </w:rPr>
-            <w:tab/>
-          </w:r>
-          <w:r>
-            <w:fldChar w:fldCharType="begin"/>
-          </w:r>
-          <w:r>
-            <w:instrText xml:space="preserve"> PAGEREF _kzdoun1sb33v \h </w:instrText>
-          </w:r>
-          <w:r>
-            <w:fldChar w:fldCharType="separate"/>
-          </w:r>
-          <w:r>
-            <w:rPr>
-              <w:color w:val="000000"/>
-            </w:rPr>
-            <w:t>5</w:t>
-          </w:r>
-          <w:r>
-            <w:fldChar w:fldCharType="end"/>
-          </w:r>
-        </w:p>
-        <w:p>
-          <w:pPr>
-            <w:tabs>
-              <w:tab w:val="right" w:pos="9030"/>
-            </w:tabs>
-            <w:spacing w:before="60" w:line="240" w:lineRule="auto"/>
-            <w:ind w:left="360"/>
-            <w:rPr>
-              <w:color w:val="000000"/>
-            </w:rPr>
-          </w:pPr>
-          <w:hyperlink w:anchor="_yypoxhp7por5">
-            <w:r>
-              <w:rPr>
-                <w:color w:val="000000"/>
-              </w:rPr>
-              <w:t>3.6 Accesibilidad</w:t>
-            </w:r>
-          </w:hyperlink>
-          <w:r>
-            <w:rPr>
-              <w:color w:val="000000"/>
-            </w:rPr>
-            <w:tab/>
-          </w:r>
-          <w:r>
-            <w:fldChar w:fldCharType="begin"/>
-          </w:r>
-          <w:r>
-            <w:instrText xml:space="preserve"> PAGEREF _yypoxhp7por5 \h </w:instrText>
-          </w:r>
-          <w:r>
-            <w:fldChar w:fldCharType="separate"/>
-          </w:r>
-          <w:r>
-            <w:rPr>
-              <w:color w:val="000000"/>
-            </w:rPr>
-            <w:t>5</w:t>
-          </w:r>
-          <w:r>
+            <w:rPr>
+              <w:noProof/>
+            </w:rPr>
             <w:fldChar w:fldCharType="end"/>
           </w:r>
         </w:p>
@@ -635,6 +693,7 @@
             <w:r>
               <w:rPr>
                 <w:b/>
+                <w:noProof/>
                 <w:color w:val="000000"/>
               </w:rPr>
               <w:t>4. Contacto</w:t>
@@ -643,27 +702,44 @@
           <w:r>
             <w:rPr>
               <w:b/>
+              <w:noProof/>
               <w:color w:val="000000"/>
             </w:rPr>
             <w:tab/>
           </w:r>
           <w:r>
+            <w:rPr>
+              <w:noProof/>
+            </w:rPr>
             <w:fldChar w:fldCharType="begin"/>
           </w:r>
           <w:r>
+            <w:rPr>
+              <w:noProof/>
+            </w:rPr>
             <w:instrText xml:space="preserve"> PAGEREF _r0mzjwp73tst \h </w:instrText>
           </w:r>
           <w:r>
+            <w:rPr>
+              <w:noProof/>
+            </w:rPr>
+          </w:r>
+          <w:r>
+            <w:rPr>
+              <w:noProof/>
+            </w:rPr>
             <w:fldChar w:fldCharType="separate"/>
           </w:r>
           <w:r>
             <w:rPr>
-              <w:b/>
-              <w:color w:val="000000"/>
-            </w:rPr>
-            <w:t>5</w:t>
-          </w:r>
-          <w:r>
+              <w:noProof/>
+            </w:rPr>
+            <w:t>4</w:t>
+          </w:r>
+          <w:r>
+            <w:rPr>
+              <w:noProof/>
+            </w:rPr>
             <w:fldChar w:fldCharType="end"/>
           </w:r>
           <w:r>
@@ -707,6 +783,8 @@
       <w:bookmarkStart w:id="3" w:name="_gxo8wd7ybjyq" w:colFirst="0" w:colLast="0"/>
       <w:bookmarkEnd w:id="3"/>
     </w:p>
+    <w:p/>
+    <w:p/>
     <w:p/>
     <w:p/>
     <w:p/>
@@ -869,16 +947,16 @@
           <w:noProof/>
         </w:rPr>
         <w:drawing>
-          <wp:inline distT="114300" distB="114300" distL="114300" distR="114300">
+          <wp:inline distT="114300" distB="114300" distL="114300" distR="114300" wp14:anchorId="11EB1BA5" wp14:editId="039043B0">
             <wp:extent cx="2705100" cy="2028825"/>
             <wp:effectExtent l="0" t="0" r="0" b="0"/>
-            <wp:docPr id="1" name="image1.png"/>
+            <wp:docPr id="1" name="image2.png"/>
             <wp:cNvGraphicFramePr/>
             <a:graphic xmlns:a="http://schemas.openxmlformats.org/drawingml/2006/main">
               <a:graphicData uri="http://schemas.openxmlformats.org/drawingml/2006/picture">
                 <pic:pic xmlns:pic="http://schemas.openxmlformats.org/drawingml/2006/picture">
                   <pic:nvPicPr>
-                    <pic:cNvPr id="0" name="image1.png"/>
+                    <pic:cNvPr id="0" name="image2.png"/>
                     <pic:cNvPicPr preferRelativeResize="0"/>
                   </pic:nvPicPr>
                   <pic:blipFill>
@@ -1083,10 +1161,7 @@
     </w:p>
     <w:p>
       <w:r>
-        <w:t>El microclima personalizado</w:t>
-      </w:r>
-      <w:r>
-        <w:t xml:space="preserve"> debe ser facilitado por el contenedor y aislado del ambiente exterior por el mismo para que las plantas no sean perturbadas por condiciones climáticas adversas.</w:t>
+        <w:t>El microclima personalizado debe ser facilitado por el contenedor y aislado del ambiente exterior por el mismo para que las plantas no sean perturbadas por condiciones climáticas adversas.</w:t>
       </w:r>
     </w:p>
     <w:p>
@@ -1107,10 +1182,10 @@
     </w:p>
     <w:p>
       <w:r>
-        <w:t xml:space="preserve">Habiendo descrito a grandes rasgos los conceptos importantes para el desarrollo </w:t>
-      </w:r>
-      <w:r>
-        <w:t>del software, se dispone a continuación de los requisitos que se deben cumplir para su correcto funcionamiento y satisfacción del cliente.</w:t>
+        <w:t>Habiendo desc</w:t>
+      </w:r>
+      <w:r>
+        <w:t>rito a grandes rasgos los conceptos importantes para el desarrollo del software, se dispone a continuación de los requisitos que se deben cumplir para su correcto funcionamiento y satisfacción del cliente.</w:t>
       </w:r>
     </w:p>
     <w:p>
@@ -1134,10 +1209,10 @@
         <w:ind w:left="720"/>
       </w:pPr>
       <w:r>
-        <w:t>Cada usuario del sistema tendrá uno o más contenedores hidropónicos a su disposición, además, con el p</w:t>
-      </w:r>
-      <w:r>
-        <w:t>asar del tiempo, el usuario puede comprar, arrendar, o conseguir más contenedores, por lo que el sistema debe permitir registrar nuevos contenedores, y organizarlos en una lista.</w:t>
+        <w:t>Cada usuario del sistema tendrá uno</w:t>
+      </w:r>
+      <w:r>
+        <w:t xml:space="preserve"> o más contenedores hidropónicos a su disposición, además, con el pasar del tiempo, el usuario puede comprar, arrendar, o conseguir más contenedores, por lo que el sistema debe permitir registrar nuevos contenedores, y organizarlos en una lista.</w:t>
       </w:r>
     </w:p>
     <w:p>
@@ -1145,10 +1220,10 @@
         <w:ind w:left="720"/>
       </w:pPr>
       <w:r>
-        <w:t>Cada contenedor puede tener un nombre distinto a gusto del Usuario, por lo qu</w:t>
-      </w:r>
-      <w:r>
-        <w:t>e el sistema debe permitir poner nombre a cada uno para distinguirlos entre sí.</w:t>
+        <w:t>Cada conte</w:t>
+      </w:r>
+      <w:r>
+        <w:t>nedor puede tener un nombre distinto a gusto del Usuario, por lo que el sistema debe permitir poner nombre a cada uno para distinguirlos entre sí.</w:t>
       </w:r>
     </w:p>
     <w:p>
@@ -1165,7 +1240,10 @@
         <w:t>volumen</w:t>
       </w:r>
       <w:r>
-        <w:t xml:space="preserve"> es considerado un atributo importante al elegir un contenedor, ya que esto definirá el tamaño del cultivo.</w:t>
+        <w:t xml:space="preserve"> es considerado un atributo importante al elegir un contenedor, ya que esto definirá el tamaño del </w:t>
+      </w:r>
+      <w:r>
+        <w:t>cultivo.</w:t>
       </w:r>
     </w:p>
     <w:p>
@@ -1189,7 +1267,10 @@
         <w:ind w:left="720"/>
       </w:pPr>
       <w:r>
-        <w:t xml:space="preserve">Cada planta necesita sus propias condiciones climáticas especiales para florecer y generar frutos, por lo que el usuario debe poder guardar la información importante sobre los microclimas que necesitan los diferentes tipos de planta a su </w:t>
+        <w:t>Cada planta necesita sus propias condiciones climáticas especiales para florecer y generar frutos, por lo que el usuario debe poder guardar la información importante sobre los microclimas que necesitan los diferentes tipos de plant</w:t>
+      </w:r>
+      <w:r>
+        <w:t xml:space="preserve">a a su </w:t>
       </w:r>
       <w:proofErr w:type="spellStart"/>
       <w:proofErr w:type="gramStart"/>
@@ -1199,13 +1280,10 @@
       <w:proofErr w:type="spellEnd"/>
       <w:proofErr w:type="gramEnd"/>
       <w:r>
-        <w:t xml:space="preserve"> pl</w:t>
-      </w:r>
-      <w:r>
-        <w:t>antas requieren diferentes condiciones climáticas dependiendo de la fase en la que estén en su ciclo de madurez, por lo que un contenedor debe poder cambiar de un microclima a otro en determinados momentos de su ciclo. La información importante que se debe</w:t>
-      </w:r>
-      <w:r>
-        <w:t xml:space="preserve"> guardar sobre los microclimas es:</w:t>
+        <w:t xml:space="preserve"> plantas requieren diferentes condiciones climáticas dependiendo de la fase en la que estén en su ciclo de madurez, por lo que un contenedor debe poder cambiar de un microclima a otro en determinados momentos de su ciclo. La informaci</w:t>
+      </w:r>
+      <w:r>
+        <w:t>ón importante que se debe guardar sobre los microclimas es:</w:t>
       </w:r>
     </w:p>
     <w:p>
@@ -1336,10 +1414,7 @@
         <w:ind w:left="720"/>
       </w:pPr>
       <w:r>
-        <w:t xml:space="preserve">Las plantas tienen un ciclo de vida, dependiendo de en </w:t>
-      </w:r>
-      <w:r>
-        <w:t>qué fase están las plantas, se demorarán más en florecer. Generalmente en los cultivos hidropónicos se ponen plantas en su fase de juventud, es decir, ya pueden generar flores, y por tanto frutos.</w:t>
+        <w:t>Las plantas tienen un ciclo de vida, dependiendo de en qué fase están las plantas, se demorarán más en florecer. Generalmente en los cultivos hidropónicos se ponen plantas en su fase de juventud, es decir, ya pueden generar flores, y por tanto frutos.</w:t>
       </w:r>
     </w:p>
     <w:p>
@@ -1347,10 +1422,10 @@
         <w:ind w:left="720"/>
       </w:pPr>
       <w:r>
-        <w:t>El tiempo que se demoran las plantas en generar frutos depe</w:t>
-      </w:r>
-      <w:r>
-        <w:t>nde de qué tipo de planta es, y a las condiciones climáticas a las que fueron expuestas.</w:t>
+        <w:t>El t</w:t>
+      </w:r>
+      <w:r>
+        <w:t>iempo que se demoran las plantas en generar frutos depende de qué tipo de planta es, y a las condiciones climáticas a las que fueron expuestas.</w:t>
       </w:r>
     </w:p>
     <w:p>
@@ -1358,13 +1433,13 @@
         <w:ind w:left="720"/>
       </w:pPr>
       <w:r>
-        <w:t xml:space="preserve">Se espera que los usuarios no cuenten con una experiencia alta en agricultura o hidroponía, esto lleva a pensar que en algún momento pueden empezar a experimentar con </w:t>
-      </w:r>
-      <w:r>
-        <w:t>sus nuevos cultivos, por lo que se les debe proporcionar la opción de modificar la temperatura, intensidad de luz, etc. en cualquier momento del proceso de madurez. Esto último es para que tanto los usuarios experimentados como los principiantes, puedan aj</w:t>
-      </w:r>
-      <w:r>
-        <w:t>ustar a su propio gusto las condiciones climáticas de su producción.</w:t>
+        <w:t xml:space="preserve">Se espera que los usuarios no cuenten con una experiencia alta en agricultura o hidroponía, esto lleva a pensar </w:t>
+      </w:r>
+      <w:r>
+        <w:t>que en algún momento pueden empezar a experimentar con sus nuevos cultivos, por lo que se les debe proporcionar la opción de modificar la temperatura, intensidad de luz, etc. en cualquier momento del proceso de madurez. Esto último es para que tanto los us</w:t>
+      </w:r>
+      <w:r>
+        <w:t>uarios experimentados como los principiantes, puedan ajustar a su propio gusto las condiciones climáticas de su producción.</w:t>
       </w:r>
     </w:p>
     <w:p>
@@ -1372,13 +1447,13 @@
         <w:ind w:left="720"/>
       </w:pPr>
       <w:r>
-        <w:t>Generalmente en internet se encuentran los tiempos aproximados en los que cierto tipo de planta logra generar frutos, pero esto también pueden variar debido a la aleatoriedad de la natura</w:t>
-      </w:r>
-      <w:r>
-        <w:t>leza, por lo que se requiere que se pueda postergar el finalizado automático de los ciclos en la aplicación, además de un botón de finalizado inmediato del mismo, por si las plantas ya no requieren seguimiento o terminaron su ciclo antes de la fecha espera</w:t>
-      </w:r>
-      <w:r>
-        <w:t>da.</w:t>
+        <w:t>Generalmente en internet se encuentran los tiempos aproximados en los que cierto tipo de planta logra generar frutos, pero esto tamb</w:t>
+      </w:r>
+      <w:r>
+        <w:t>ién pueden variar debido a la aleatoriedad de la naturaleza, por lo que se requiere que se pueda postergar el finalizado automático de los ciclos en la aplicación, además de un botón de finalizado inmediato del mismo, por si las plantas ya no requieren seg</w:t>
+      </w:r>
+      <w:r>
+        <w:t>uimiento o terminaron su ciclo antes de la fecha esperada.</w:t>
       </w:r>
     </w:p>
     <w:p>
@@ -1386,10 +1461,10 @@
         <w:ind w:left="720"/>
       </w:pPr>
       <w:r>
-        <w:t>Se debe guardar la información recolectada de los ciclos ya terminados, ya que el usuario podría querer hacer un estudio de producción y calidad, donde se requiera la información sobre las condiciones climáticas que se dieron para generar un fruto de b</w:t>
-      </w:r>
-      <w:r>
-        <w:t>uena calidad. Por ejemplo: con esa información se puede llegar a la conclusión de que tal vez un grado Celsius adicional de temperatura, hubiera ayudado a obtener un fruto de mejor calidad.</w:t>
+        <w:t>Se debe guardar la información recolectada de los ciclos ya terminados, ya que el usuario podría querer hacer un estudio de producción y calidad, donde se requiera la información sobre las condicio</w:t>
+      </w:r>
+      <w:r>
+        <w:t>nes climáticas que se dieron para generar un fruto de buena calidad. Por ejemplo: con esa información se puede llegar a la conclusión de que tal vez un grado Celsius adicional de temperatura, hubiera ayudado a obtener un fruto de mejor calidad.</w:t>
       </w:r>
     </w:p>
     <w:p>
@@ -1405,7 +1480,13 @@
         <w:rPr>
           <w:b/>
         </w:rPr>
-        <w:t>3.4 Seguridad</w:t>
+        <w:t>3.4 Segurid</w:t>
+      </w:r>
+      <w:r>
+        <w:rPr>
+          <w:b/>
+        </w:rPr>
+        <w:t>ad</w:t>
       </w:r>
     </w:p>
     <w:p>
@@ -1413,10 +1494,7 @@
         <w:ind w:left="720"/>
       </w:pPr>
       <w:r>
-        <w:t>El software se debe desarrollar pensando en que solo</w:t>
-      </w:r>
-      <w:r>
-        <w:t xml:space="preserve"> </w:t>
+        <w:t xml:space="preserve">El software se debe desarrollar pensando en que solo </w:t>
       </w:r>
       <w:proofErr w:type="gramStart"/>
       <w:r>
@@ -1536,16 +1614,16 @@
                 <w:noProof/>
               </w:rPr>
               <w:drawing>
-                <wp:inline distT="114300" distB="114300" distL="114300" distR="114300">
+                <wp:inline distT="114300" distB="114300" distL="114300" distR="114300" wp14:anchorId="508179FF" wp14:editId="12321B48">
                   <wp:extent cx="295275" cy="190500"/>
                   <wp:effectExtent l="0" t="0" r="0" b="0"/>
-                  <wp:docPr id="4" name="image4.png"/>
+                  <wp:docPr id="4" name="image3.png"/>
                   <wp:cNvGraphicFramePr/>
                   <a:graphic xmlns:a="http://schemas.openxmlformats.org/drawingml/2006/main">
                     <a:graphicData uri="http://schemas.openxmlformats.org/drawingml/2006/picture">
                       <pic:pic xmlns:pic="http://schemas.openxmlformats.org/drawingml/2006/picture">
                         <pic:nvPicPr>
-                          <pic:cNvPr id="0" name="image4.png"/>
+                          <pic:cNvPr id="0" name="image3.png"/>
                           <pic:cNvPicPr preferRelativeResize="0"/>
                         </pic:nvPicPr>
                         <pic:blipFill>
@@ -1624,16 +1702,16 @@
                 <w:noProof/>
               </w:rPr>
               <w:drawing>
-                <wp:inline distT="114300" distB="114300" distL="114300" distR="114300">
+                <wp:inline distT="114300" distB="114300" distL="114300" distR="114300" wp14:anchorId="274D655C" wp14:editId="5F3649D8">
                   <wp:extent cx="271463" cy="271463"/>
                   <wp:effectExtent l="0" t="0" r="0" b="0"/>
-                  <wp:docPr id="3" name="image2.png"/>
+                  <wp:docPr id="3" name="image4.png"/>
                   <wp:cNvGraphicFramePr/>
                   <a:graphic xmlns:a="http://schemas.openxmlformats.org/drawingml/2006/main">
                     <a:graphicData uri="http://schemas.openxmlformats.org/drawingml/2006/picture">
                       <pic:pic xmlns:pic="http://schemas.openxmlformats.org/drawingml/2006/picture">
                         <pic:nvPicPr>
-                          <pic:cNvPr id="0" name="image2.png"/>
+                          <pic:cNvPr id="0" name="image4.png"/>
                           <pic:cNvPicPr preferRelativeResize="0"/>
                         </pic:nvPicPr>
                         <pic:blipFill>
@@ -1821,9 +1899,9 @@
 <file path=word/numbering.xml><?xml version="1.0" encoding="utf-8"?>
 <w:numbering xmlns:wpc="http://schemas.microsoft.com/office/word/2010/wordprocessingCanvas" xmlns:cx="http://schemas.microsoft.com/office/drawing/2014/chartex" xmlns:cx1="http://schemas.microsoft.com/office/drawing/2015/9/8/chartex" xmlns:cx2="http://schemas.microsoft.com/office/drawing/2015/10/21/chartex" xmlns:cx3="http://schemas.microsoft.com/office/drawing/2016/5/9/chartex" xmlns:cx4="http://schemas.microsoft.com/office/drawing/2016/5/10/chartex" xmlns:cx5="http://schemas.microsoft.com/office/drawing/2016/5/11/chartex" xmlns:cx6="http://schemas.microsoft.com/office/drawing/2016/5/12/chartex" xmlns:cx7="http://schemas.microsoft.com/office/drawing/2016/5/13/chartex" xmlns:cx8="http://schemas.microsoft.com/office/drawing/2016/5/14/chartex" xmlns:mc="http://schemas.openxmlformats.org/markup-compatibility/2006" xmlns:aink="http://schemas.microsoft.com/office/drawing/2016/ink" xmlns:am3d="http://schemas.microsoft.com/office/drawing/2017/model3d" xmlns:o="urn:schemas-microsoft-com:office:office" xmlns:r="http://schemas.openxmlformats.org/officeDocument/2006/relationships" xmlns:m="http://schemas.openxmlformats.org/officeDocument/2006/math" xmlns:v="urn:schemas-microsoft-com:vml" xmlns:wp14="http://schemas.microsoft.com/office/word/2010/wordprocessingDrawing" xmlns:wp="http://schemas.openxmlformats.org/drawingml/2006/wordprocessingDrawing" xmlns:w10="urn:schemas-microsoft-com:office:word" xmlns:w="http://schemas.openxmlformats.org/wordprocessingml/2006/main" xmlns:w14="http://schemas.microsoft.com/office/word/2010/wordml" xmlns:w15="http://schemas.microsoft.com/office/word/2012/wordml" xmlns:w16cid="http://schemas.microsoft.com/office/word/2016/wordml/cid" xmlns:w16se="http://schemas.microsoft.com/office/word/2015/wordml/symex" xmlns:wpg="http://schemas.microsoft.com/office/word/2010/wordprocessingGroup" xmlns:wpi="http://schemas.microsoft.com/office/word/2010/wordprocessingInk" xmlns:wne="http://schemas.microsoft.com/office/word/2006/wordml" xmlns:wps="http://schemas.microsoft.com/office/word/2010/wordprocessingShape" mc:Ignorable="w14 w15 w16se w16cid wp14">
   <w:abstractNum w:abstractNumId="0" w15:restartNumberingAfterBreak="0">
-    <w:nsid w:val="405F2D88"/>
+    <w:nsid w:val="2DB7028C"/>
     <w:multiLevelType w:val="multilevel"/>
-    <w:tmpl w:val="0A78142E"/>
+    <w:tmpl w:val="DD20B0AE"/>
     <w:lvl w:ilvl="0">
       <w:start w:val="1"/>
       <w:numFmt w:val="decimal"/>
@@ -1934,9 +2012,9 @@
     </w:lvl>
   </w:abstractNum>
   <w:abstractNum w:abstractNumId="1" w15:restartNumberingAfterBreak="0">
-    <w:nsid w:val="56473B1F"/>
+    <w:nsid w:val="3E161DD9"/>
     <w:multiLevelType w:val="multilevel"/>
-    <w:tmpl w:val="92E83F54"/>
+    <w:tmpl w:val="A614F6DE"/>
     <w:lvl w:ilvl="0">
       <w:start w:val="1"/>
       <w:numFmt w:val="bullet"/>
@@ -2656,7 +2734,7 @@
     <w:uiPriority w:val="99"/>
     <w:semiHidden/>
     <w:unhideWhenUsed/>
-    <w:rsid w:val="00415A55"/>
+    <w:rsid w:val="00C55CE7"/>
     <w:pPr>
       <w:spacing w:line="240" w:lineRule="auto"/>
     </w:pPr>
@@ -2672,7 +2750,7 @@
     <w:link w:val="Textodeglobo"/>
     <w:uiPriority w:val="99"/>
     <w:semiHidden/>
-    <w:rsid w:val="00415A55"/>
+    <w:rsid w:val="00C55CE7"/>
     <w:rPr>
       <w:rFonts w:ascii="Segoe UI" w:hAnsi="Segoe UI" w:cs="Segoe UI"/>
       <w:sz w:val="18"/>

</xml_diff>